<commit_message>
Update Report - Discritize
</commit_message>
<xml_diff>
--- a/DOC/HelmhotlzReport_MVPaez.docx
+++ b/DOC/HelmhotlzReport_MVPaez.docx
@@ -6,7 +6,7 @@
       <w:pPr>
         <w:jc w:val="center"/>
         <w:rPr>
-          <w:rFonts w:ascii="Times New Roman" w:hAnsi="Times New Roman" w:cs="Times New Roman"/>
+          <w:rFonts w:cs="Times New Roman"/>
           <w:b/>
           <w:sz w:val="48"/>
         </w:rPr>
@@ -16,7 +16,7 @@
       <w:pPr>
         <w:jc w:val="center"/>
         <w:rPr>
-          <w:rFonts w:ascii="Times New Roman" w:hAnsi="Times New Roman" w:cs="Times New Roman"/>
+          <w:rFonts w:cs="Times New Roman"/>
           <w:b/>
           <w:sz w:val="48"/>
         </w:rPr>
@@ -26,7 +26,7 @@
       <w:pPr>
         <w:jc w:val="center"/>
         <w:rPr>
-          <w:rFonts w:ascii="Times New Roman" w:hAnsi="Times New Roman" w:cs="Times New Roman"/>
+          <w:rFonts w:cs="Times New Roman"/>
           <w:b/>
           <w:sz w:val="48"/>
         </w:rPr>
@@ -36,7 +36,7 @@
       <w:pPr>
         <w:jc w:val="center"/>
         <w:rPr>
-          <w:rFonts w:ascii="Times New Roman" w:hAnsi="Times New Roman" w:cs="Times New Roman"/>
+          <w:rFonts w:cs="Times New Roman"/>
           <w:b/>
           <w:sz w:val="48"/>
         </w:rPr>
@@ -46,7 +46,7 @@
       <w:pPr>
         <w:jc w:val="center"/>
         <w:rPr>
-          <w:rFonts w:ascii="Times New Roman" w:hAnsi="Times New Roman" w:cs="Times New Roman"/>
+          <w:rFonts w:cs="Times New Roman"/>
           <w:b/>
           <w:sz w:val="48"/>
         </w:rPr>
@@ -56,14 +56,14 @@
       <w:pPr>
         <w:jc w:val="center"/>
         <w:rPr>
-          <w:rFonts w:ascii="Times New Roman" w:hAnsi="Times New Roman" w:cs="Times New Roman"/>
+          <w:rFonts w:cs="Times New Roman"/>
           <w:b/>
           <w:sz w:val="48"/>
         </w:rPr>
       </w:pPr>
       <w:r>
         <w:rPr>
-          <w:rFonts w:ascii="Times New Roman" w:hAnsi="Times New Roman" w:cs="Times New Roman"/>
+          <w:rFonts w:cs="Times New Roman"/>
           <w:b/>
           <w:sz w:val="48"/>
         </w:rPr>
@@ -74,14 +74,14 @@
       <w:pPr>
         <w:jc w:val="center"/>
         <w:rPr>
-          <w:rFonts w:ascii="Times New Roman" w:hAnsi="Times New Roman" w:cs="Times New Roman"/>
+          <w:rFonts w:cs="Times New Roman"/>
           <w:b/>
           <w:sz w:val="48"/>
         </w:rPr>
       </w:pPr>
       <w:r>
         <w:rPr>
-          <w:rFonts w:ascii="Times New Roman" w:hAnsi="Times New Roman" w:cs="Times New Roman"/>
+          <w:rFonts w:cs="Times New Roman"/>
           <w:b/>
           <w:sz w:val="48"/>
         </w:rPr>
@@ -92,14 +92,14 @@
       <w:pPr>
         <w:jc w:val="center"/>
         <w:rPr>
-          <w:rFonts w:ascii="Times New Roman" w:hAnsi="Times New Roman" w:cs="Times New Roman"/>
+          <w:rFonts w:cs="Times New Roman"/>
           <w:b/>
           <w:sz w:val="36"/>
         </w:rPr>
       </w:pPr>
       <w:r>
         <w:rPr>
-          <w:rFonts w:ascii="Times New Roman" w:hAnsi="Times New Roman" w:cs="Times New Roman"/>
+          <w:rFonts w:cs="Times New Roman"/>
           <w:b/>
           <w:sz w:val="36"/>
         </w:rPr>
@@ -110,14 +110,14 @@
       <w:pPr>
         <w:jc w:val="center"/>
         <w:rPr>
-          <w:rFonts w:ascii="Times New Roman" w:hAnsi="Times New Roman" w:cs="Times New Roman"/>
+          <w:rFonts w:cs="Times New Roman"/>
           <w:b/>
           <w:sz w:val="36"/>
         </w:rPr>
       </w:pPr>
       <w:r>
         <w:rPr>
-          <w:rFonts w:ascii="Times New Roman" w:hAnsi="Times New Roman" w:cs="Times New Roman"/>
+          <w:rFonts w:cs="Times New Roman"/>
           <w:b/>
           <w:sz w:val="36"/>
         </w:rPr>
@@ -128,13 +128,13 @@
       <w:pPr>
         <w:jc w:val="center"/>
         <w:rPr>
-          <w:rFonts w:ascii="Times New Roman" w:hAnsi="Times New Roman" w:cs="Times New Roman"/>
+          <w:rFonts w:cs="Times New Roman"/>
           <w:sz w:val="32"/>
         </w:rPr>
       </w:pPr>
       <w:r>
         <w:rPr>
-          <w:rFonts w:ascii="Times New Roman" w:hAnsi="Times New Roman" w:cs="Times New Roman"/>
+          <w:rFonts w:cs="Times New Roman"/>
           <w:sz w:val="32"/>
         </w:rPr>
         <w:t>Maria Violeta Paez, 1174656</w:t>
@@ -144,20 +144,20 @@
       <w:pPr>
         <w:jc w:val="center"/>
         <w:rPr>
-          <w:rFonts w:ascii="Times New Roman" w:hAnsi="Times New Roman" w:cs="Times New Roman"/>
+          <w:rFonts w:cs="Times New Roman"/>
           <w:sz w:val="32"/>
         </w:rPr>
       </w:pPr>
       <w:r>
         <w:rPr>
-          <w:rFonts w:ascii="Times New Roman" w:hAnsi="Times New Roman" w:cs="Times New Roman"/>
+          <w:rFonts w:cs="Times New Roman"/>
           <w:sz w:val="32"/>
         </w:rPr>
         <w:t>Friday May 5</w:t>
       </w:r>
       <w:r>
         <w:rPr>
-          <w:rFonts w:ascii="Times New Roman" w:hAnsi="Times New Roman" w:cs="Times New Roman"/>
+          <w:rFonts w:cs="Times New Roman"/>
           <w:sz w:val="32"/>
           <w:vertAlign w:val="superscript"/>
         </w:rPr>
@@ -165,7 +165,7 @@
       </w:r>
       <w:r>
         <w:rPr>
-          <w:rFonts w:ascii="Times New Roman" w:hAnsi="Times New Roman" w:cs="Times New Roman"/>
+          <w:rFonts w:cs="Times New Roman"/>
           <w:sz w:val="32"/>
         </w:rPr>
         <w:t>, 2017</w:t>
@@ -174,23 +174,21 @@
     <w:p>
       <w:pPr>
         <w:rPr>
-          <w:rFonts w:ascii="Times New Roman" w:hAnsi="Times New Roman" w:cs="Times New Roman"/>
-          <w:sz w:val="24"/>
-        </w:rPr>
-      </w:pPr>
-    </w:p>
-    <w:p>
-      <w:pPr>
-        <w:rPr>
-          <w:rFonts w:ascii="Times New Roman" w:hAnsi="Times New Roman" w:cs="Times New Roman"/>
-          <w:sz w:val="24"/>
-        </w:rPr>
-      </w:pPr>
-    </w:p>
-    <w:p>
-      <w:pPr>
-        <w:rPr>
-          <w:rFonts w:ascii="Times New Roman" w:eastAsiaTheme="majorEastAsia" w:hAnsi="Times New Roman" w:cs="Times New Roman"/>
+          <w:rFonts w:cs="Times New Roman"/>
+        </w:rPr>
+      </w:pPr>
+    </w:p>
+    <w:p>
+      <w:pPr>
+        <w:rPr>
+          <w:rFonts w:cs="Times New Roman"/>
+        </w:rPr>
+      </w:pPr>
+    </w:p>
+    <w:p>
+      <w:pPr>
+        <w:rPr>
+          <w:rFonts w:eastAsiaTheme="majorEastAsia" w:cs="Times New Roman"/>
           <w:color w:val="2E74B5" w:themeColor="accent1" w:themeShade="BF"/>
           <w:sz w:val="36"/>
           <w:szCs w:val="32"/>
@@ -198,8 +196,7 @@
       </w:pPr>
       <w:r>
         <w:rPr>
-          <w:rFonts w:ascii="Times New Roman" w:hAnsi="Times New Roman" w:cs="Times New Roman"/>
-          <w:sz w:val="24"/>
+          <w:rFonts w:cs="Times New Roman"/>
         </w:rPr>
         <w:br w:type="page"/>
       </w:r>
@@ -216,7 +213,7 @@
     <w:p>
       <w:pPr>
         <w:rPr>
-          <w:rFonts w:ascii="Times New Roman" w:eastAsiaTheme="majorEastAsia" w:hAnsi="Times New Roman" w:cs="Times New Roman"/>
+          <w:rFonts w:eastAsiaTheme="majorEastAsia" w:cs="Times New Roman"/>
           <w:color w:val="2E74B5" w:themeColor="accent1" w:themeShade="BF"/>
           <w:sz w:val="32"/>
           <w:szCs w:val="32"/>
@@ -224,7 +221,7 @@
       </w:pPr>
       <w:r>
         <w:rPr>
-          <w:rFonts w:ascii="Times New Roman" w:hAnsi="Times New Roman" w:cs="Times New Roman"/>
+          <w:rFonts w:cs="Times New Roman"/>
         </w:rPr>
         <w:br w:type="page"/>
       </w:r>
@@ -248,49 +245,48 @@
     <w:p>
       <w:pPr>
         <w:rPr>
-          <w:rFonts w:ascii="Times New Roman" w:hAnsi="Times New Roman" w:cs="Times New Roman"/>
-          <w:sz w:val="24"/>
-        </w:rPr>
-      </w:pPr>
-      <w:r>
-        <w:rPr>
-          <w:rFonts w:ascii="Times New Roman" w:hAnsi="Times New Roman" w:cs="Times New Roman"/>
-          <w:sz w:val="24"/>
+          <w:rFonts w:cs="Times New Roman"/>
+        </w:rPr>
+      </w:pPr>
+      <w:r>
+        <w:rPr>
+          <w:rFonts w:cs="Times New Roman"/>
         </w:rPr>
         <w:t xml:space="preserve">This reports will cover </w:t>
       </w:r>
       <w:r>
         <w:rPr>
-          <w:rFonts w:ascii="Times New Roman" w:hAnsi="Times New Roman" w:cs="Times New Roman"/>
-          <w:sz w:val="24"/>
+          <w:rFonts w:cs="Times New Roman"/>
         </w:rPr>
         <w:t>the different test conducted, utilizing</w:t>
       </w:r>
       <w:r>
         <w:rPr>
-          <w:rFonts w:ascii="Times New Roman" w:hAnsi="Times New Roman" w:cs="Times New Roman"/>
-          <w:sz w:val="24"/>
+          <w:rFonts w:cs="Times New Roman"/>
         </w:rPr>
         <w:t xml:space="preserve"> numerical methods to solve the Helmholtz Equation. </w:t>
       </w:r>
       <w:r>
         <w:rPr>
-          <w:rFonts w:ascii="Times New Roman" w:hAnsi="Times New Roman" w:cs="Times New Roman"/>
-          <w:sz w:val="24"/>
-        </w:rPr>
-        <w:t>In the subject of mathematics, the Helmholtz equation is the partial differential equation that represents the time-independent wave equation. Equation 1</w:t>
-      </w:r>
-      <w:r>
-        <w:rPr>
-          <w:rFonts w:ascii="Times New Roman" w:hAnsi="Times New Roman" w:cs="Times New Roman"/>
-          <w:sz w:val="24"/>
-        </w:rPr>
-        <w:t xml:space="preserve"> represent the Helmholtz Equation, </w:t>
-      </w:r>
-      <w:r>
-        <w:rPr>
-          <w:rFonts w:ascii="Times New Roman" w:hAnsi="Times New Roman" w:cs="Times New Roman"/>
-          <w:sz w:val="24"/>
+          <w:rFonts w:cs="Times New Roman"/>
+        </w:rPr>
+        <w:t xml:space="preserve">In the subject of mathematics, the Helmholtz equation is the partial differential equation that represents the time-independent wave equation. </w:t>
+      </w:r>
+      <w:r>
+        <w:rPr>
+          <w:rFonts w:cs="Times New Roman"/>
+        </w:rPr>
+        <w:t xml:space="preserve">Below is </w:t>
+      </w:r>
+      <w:r>
+        <w:rPr>
+          <w:rFonts w:cs="Times New Roman"/>
+        </w:rPr>
+        <w:t xml:space="preserve">Helmholtz Equation, </w:t>
+      </w:r>
+      <w:r>
+        <w:rPr>
+          <w:rFonts w:cs="Times New Roman"/>
         </w:rPr>
         <w:t xml:space="preserve">where  </w:t>
       </w:r>
@@ -301,7 +297,6 @@
               <w:rPr>
                 <w:rFonts w:ascii="Cambria Math" w:hAnsi="Cambria Math" w:cs="Times New Roman"/>
                 <w:i/>
-                <w:sz w:val="24"/>
               </w:rPr>
             </m:ctrlPr>
           </m:sSupPr>
@@ -312,7 +307,6 @@
               </m:rPr>
               <w:rPr>
                 <w:rFonts w:ascii="Cambria Math" w:hAnsi="Cambria Math" w:cs="Times New Roman"/>
-                <w:sz w:val="24"/>
               </w:rPr>
               <m:t>∇</m:t>
             </m:r>
@@ -321,7 +315,6 @@
             <m:r>
               <w:rPr>
                 <w:rFonts w:ascii="Cambria Math" w:hAnsi="Cambria Math" w:cs="Times New Roman"/>
-                <w:sz w:val="24"/>
               </w:rPr>
               <m:t>2</m:t>
             </m:r>
@@ -330,8 +323,7 @@
       </m:oMath>
       <w:r>
         <w:rPr>
-          <w:rFonts w:ascii="Times New Roman" w:eastAsiaTheme="minorEastAsia" w:hAnsi="Times New Roman" w:cs="Times New Roman"/>
-          <w:sz w:val="24"/>
+          <w:rFonts w:eastAsiaTheme="minorEastAsia" w:cs="Times New Roman"/>
         </w:rPr>
         <w:t xml:space="preserve"> is the Laplacian, k is the wavenumber, and A is the amplitude. </w:t>
       </w:r>
@@ -340,116 +332,99 @@
       <w:pPr>
         <w:ind w:firstLine="720"/>
         <w:rPr>
-          <w:rFonts w:ascii="Times New Roman" w:hAnsi="Times New Roman" w:cs="Times New Roman"/>
-          <w:sz w:val="24"/>
+          <w:rFonts w:cs="Times New Roman"/>
         </w:rPr>
       </w:pPr>
     </w:p>
     <w:p>
       <w:pPr>
         <w:ind w:firstLine="720"/>
-        <w:jc w:val="right"/>
-        <w:rPr>
-          <w:rFonts w:ascii="Times New Roman" w:eastAsiaTheme="minorEastAsia" w:hAnsi="Times New Roman" w:cs="Times New Roman"/>
-          <w:sz w:val="24"/>
-        </w:rPr>
-      </w:pPr>
-      <m:oMath>
-        <m:sSup>
-          <m:sSupPr>
-            <m:ctrlPr>
-              <w:rPr>
-                <w:rFonts w:ascii="Cambria Math" w:hAnsi="Cambria Math" w:cs="Times New Roman"/>
-                <w:i/>
-                <w:sz w:val="24"/>
-              </w:rPr>
-            </m:ctrlPr>
-          </m:sSupPr>
-          <m:e>
-            <m:r>
-              <m:rPr>
-                <m:sty m:val="p"/>
-              </m:rPr>
-              <w:rPr>
-                <w:rFonts w:ascii="Cambria Math" w:hAnsi="Cambria Math" w:cs="Times New Roman"/>
-                <w:sz w:val="24"/>
-              </w:rPr>
-              <m:t>∇</m:t>
-            </m:r>
-          </m:e>
-          <m:sup>
-            <m:r>
-              <w:rPr>
-                <w:rFonts w:ascii="Cambria Math" w:hAnsi="Cambria Math" w:cs="Times New Roman"/>
-                <w:sz w:val="24"/>
-              </w:rPr>
-              <m:t>2</m:t>
-            </m:r>
-          </m:sup>
-        </m:sSup>
-        <m:r>
-          <w:rPr>
-            <w:rFonts w:ascii="Cambria Math" w:hAnsi="Cambria Math" w:cs="Times New Roman"/>
-            <w:sz w:val="24"/>
-          </w:rPr>
-          <m:t>A+</m:t>
-        </m:r>
-        <m:sSup>
-          <m:sSupPr>
-            <m:ctrlPr>
-              <w:rPr>
-                <w:rFonts w:ascii="Cambria Math" w:hAnsi="Cambria Math" w:cs="Times New Roman"/>
-                <w:i/>
-                <w:sz w:val="24"/>
-              </w:rPr>
-            </m:ctrlPr>
-          </m:sSupPr>
-          <m:e>
-            <m:r>
-              <w:rPr>
-                <w:rFonts w:ascii="Cambria Math" w:hAnsi="Cambria Math" w:cs="Times New Roman"/>
-                <w:sz w:val="24"/>
-              </w:rPr>
-              <m:t>k</m:t>
-            </m:r>
-          </m:e>
-          <m:sup>
-            <m:r>
-              <w:rPr>
-                <w:rFonts w:ascii="Cambria Math" w:hAnsi="Cambria Math" w:cs="Times New Roman"/>
-                <w:sz w:val="24"/>
-              </w:rPr>
-              <m:t>2</m:t>
-            </m:r>
-          </m:sup>
-        </m:sSup>
-        <m:r>
-          <w:rPr>
-            <w:rFonts w:ascii="Cambria Math" w:hAnsi="Cambria Math" w:cs="Times New Roman"/>
-            <w:sz w:val="24"/>
-          </w:rPr>
-          <m:t>A=0</m:t>
-        </m:r>
-      </m:oMath>
-      <w:r>
-        <w:rPr>
-          <w:rFonts w:ascii="Times New Roman" w:eastAsiaTheme="minorEastAsia" w:hAnsi="Times New Roman" w:cs="Times New Roman"/>
-          <w:sz w:val="24"/>
-        </w:rPr>
-        <w:t xml:space="preserve">                                                           (1)</w:t>
-      </w:r>
-    </w:p>
-    <w:p>
-      <w:pPr>
-        <w:rPr>
-          <w:rFonts w:ascii="Times New Roman" w:hAnsi="Times New Roman" w:cs="Times New Roman"/>
-          <w:sz w:val="24"/>
-        </w:rPr>
-      </w:pPr>
-      <w:r>
-        <w:rPr>
-          <w:rFonts w:ascii="Times New Roman" w:hAnsi="Times New Roman" w:cs="Times New Roman"/>
-          <w:sz w:val="24"/>
+        <w:jc w:val="center"/>
+        <w:rPr>
+          <w:rFonts w:eastAsiaTheme="minorEastAsia" w:cs="Times New Roman"/>
+        </w:rPr>
+      </w:pPr>
+      <m:oMathPara>
+        <m:oMath>
+          <m:sSup>
+            <m:sSupPr>
+              <m:ctrlPr>
+                <w:rPr>
+                  <w:rFonts w:ascii="Cambria Math" w:hAnsi="Cambria Math" w:cs="Times New Roman"/>
+                  <w:i/>
+                </w:rPr>
+              </m:ctrlPr>
+            </m:sSupPr>
+            <m:e>
+              <m:r>
+                <m:rPr>
+                  <m:sty m:val="p"/>
+                </m:rPr>
+                <w:rPr>
+                  <w:rFonts w:ascii="Cambria Math" w:hAnsi="Cambria Math" w:cs="Times New Roman"/>
+                </w:rPr>
+                <m:t>∇</m:t>
+              </m:r>
+            </m:e>
+            <m:sup>
+              <m:r>
+                <w:rPr>
+                  <w:rFonts w:ascii="Cambria Math" w:hAnsi="Cambria Math" w:cs="Times New Roman"/>
+                </w:rPr>
+                <m:t>2</m:t>
+              </m:r>
+            </m:sup>
+          </m:sSup>
+          <m:r>
+            <w:rPr>
+              <w:rFonts w:ascii="Cambria Math" w:hAnsi="Cambria Math" w:cs="Times New Roman"/>
+            </w:rPr>
+            <m:t>A+</m:t>
+          </m:r>
+          <m:sSup>
+            <m:sSupPr>
+              <m:ctrlPr>
+                <w:rPr>
+                  <w:rFonts w:ascii="Cambria Math" w:hAnsi="Cambria Math" w:cs="Times New Roman"/>
+                  <w:i/>
+                </w:rPr>
+              </m:ctrlPr>
+            </m:sSupPr>
+            <m:e>
+              <m:r>
+                <w:rPr>
+                  <w:rFonts w:ascii="Cambria Math" w:hAnsi="Cambria Math" w:cs="Times New Roman"/>
+                </w:rPr>
+                <m:t>k</m:t>
+              </m:r>
+            </m:e>
+            <m:sup>
+              <m:r>
+                <w:rPr>
+                  <w:rFonts w:ascii="Cambria Math" w:hAnsi="Cambria Math" w:cs="Times New Roman"/>
+                </w:rPr>
+                <m:t>2</m:t>
+              </m:r>
+            </m:sup>
+          </m:sSup>
+          <m:r>
+            <w:rPr>
+              <w:rFonts w:ascii="Cambria Math" w:hAnsi="Cambria Math" w:cs="Times New Roman"/>
+            </w:rPr>
+            <m:t>A=0</m:t>
+          </m:r>
+        </m:oMath>
+      </m:oMathPara>
+    </w:p>
+    <w:p>
+      <w:pPr>
+        <w:rPr>
+          <w:rFonts w:cs="Times New Roman"/>
+        </w:rPr>
+      </w:pPr>
+      <w:r>
+        <w:rPr>
+          <w:rFonts w:cs="Times New Roman"/>
         </w:rPr>
         <w:t xml:space="preserve">The problem assigned asked to solve the Helmholtz equation on a rectangular surface with the following boundary conditions: 3 nonhomogeneous Dirichlet, 1 homogenous Neumann, and a function of F(x,y). </w:t>
       </w:r>
@@ -462,15 +437,13 @@
           <w:numId w:val="1"/>
         </w:numPr>
         <w:rPr>
-          <w:rFonts w:ascii="Times New Roman" w:hAnsi="Times New Roman" w:cs="Times New Roman"/>
-          <w:sz w:val="24"/>
+          <w:rFonts w:cs="Times New Roman"/>
         </w:rPr>
       </w:pPr>
       <m:oMath>
         <m:r>
           <w:rPr>
             <w:rFonts w:ascii="Cambria Math" w:hAnsi="Cambria Math" w:cs="Times New Roman"/>
-            <w:sz w:val="24"/>
           </w:rPr>
           <m:t>u</m:t>
         </m:r>
@@ -480,7 +453,6 @@
               <w:rPr>
                 <w:rFonts w:ascii="Cambria Math" w:hAnsi="Cambria Math" w:cs="Times New Roman"/>
                 <w:i/>
-                <w:sz w:val="24"/>
               </w:rPr>
             </m:ctrlPr>
           </m:dPr>
@@ -488,7 +460,6 @@
             <m:r>
               <w:rPr>
                 <w:rFonts w:ascii="Cambria Math" w:hAnsi="Cambria Math" w:cs="Times New Roman"/>
-                <w:sz w:val="24"/>
               </w:rPr>
               <m:t>x,</m:t>
             </m:r>
@@ -498,7 +469,6 @@
                   <w:rPr>
                     <w:rFonts w:ascii="Cambria Math" w:hAnsi="Cambria Math" w:cs="Times New Roman"/>
                     <w:i/>
-                    <w:sz w:val="24"/>
                   </w:rPr>
                 </m:ctrlPr>
               </m:sSubPr>
@@ -506,7 +476,6 @@
                 <m:r>
                   <w:rPr>
                     <w:rFonts w:ascii="Cambria Math" w:hAnsi="Cambria Math" w:cs="Times New Roman"/>
-                    <w:sz w:val="24"/>
                   </w:rPr>
                   <m:t>b</m:t>
                 </m:r>
@@ -515,7 +484,6 @@
                 <m:r>
                   <w:rPr>
                     <w:rFonts w:ascii="Cambria Math" w:hAnsi="Cambria Math" w:cs="Times New Roman"/>
-                    <w:sz w:val="24"/>
                   </w:rPr>
                   <m:t>y</m:t>
                 </m:r>
@@ -526,7 +494,6 @@
         <m:r>
           <w:rPr>
             <w:rFonts w:ascii="Cambria Math" w:hAnsi="Cambria Math" w:cs="Times New Roman"/>
-            <w:sz w:val="24"/>
           </w:rPr>
           <m:t>=x(x-</m:t>
         </m:r>
@@ -536,7 +503,6 @@
               <w:rPr>
                 <w:rFonts w:ascii="Cambria Math" w:hAnsi="Cambria Math" w:cs="Times New Roman"/>
                 <w:i/>
-                <w:sz w:val="24"/>
               </w:rPr>
             </m:ctrlPr>
           </m:sSubPr>
@@ -544,7 +510,6 @@
             <m:r>
               <w:rPr>
                 <w:rFonts w:ascii="Cambria Math" w:hAnsi="Cambria Math" w:cs="Times New Roman"/>
-                <w:sz w:val="24"/>
               </w:rPr>
               <m:t>a</m:t>
             </m:r>
@@ -553,7 +518,6 @@
             <m:r>
               <w:rPr>
                 <w:rFonts w:ascii="Cambria Math" w:hAnsi="Cambria Math" w:cs="Times New Roman"/>
-                <w:sz w:val="24"/>
               </w:rPr>
               <m:t>x</m:t>
             </m:r>
@@ -562,15 +526,13 @@
       </m:oMath>
       <w:r>
         <w:rPr>
-          <w:rFonts w:ascii="Times New Roman" w:eastAsiaTheme="minorEastAsia" w:hAnsi="Times New Roman" w:cs="Times New Roman"/>
-          <w:sz w:val="24"/>
+          <w:rFonts w:eastAsiaTheme="minorEastAsia" w:cs="Times New Roman"/>
         </w:rPr>
         <w:t>)</w:t>
       </w:r>
       <w:r>
         <w:rPr>
-          <w:rFonts w:ascii="Times New Roman" w:eastAsiaTheme="minorEastAsia" w:hAnsi="Times New Roman" w:cs="Times New Roman"/>
-          <w:sz w:val="24"/>
+          <w:rFonts w:eastAsiaTheme="minorEastAsia" w:cs="Times New Roman"/>
           <w:vertAlign w:val="superscript"/>
         </w:rPr>
         <w:t>2</w:t>
@@ -579,7 +541,6 @@
         <m:r>
           <w:rPr>
             <w:rFonts w:ascii="Cambria Math" w:hAnsi="Cambria Math" w:cs="Times New Roman"/>
-            <w:sz w:val="24"/>
           </w:rPr>
           <m:t xml:space="preserve"> </m:t>
         </m:r>
@@ -593,15 +554,13 @@
           <w:numId w:val="1"/>
         </w:numPr>
         <w:rPr>
-          <w:rFonts w:ascii="Times New Roman" w:hAnsi="Times New Roman" w:cs="Times New Roman"/>
-          <w:sz w:val="24"/>
+          <w:rFonts w:cs="Times New Roman"/>
         </w:rPr>
       </w:pPr>
       <m:oMath>
         <m:r>
           <w:rPr>
             <w:rFonts w:ascii="Cambria Math" w:hAnsi="Cambria Math" w:cs="Times New Roman"/>
-            <w:sz w:val="24"/>
           </w:rPr>
           <m:t>u</m:t>
         </m:r>
@@ -611,7 +570,6 @@
               <w:rPr>
                 <w:rFonts w:ascii="Cambria Math" w:hAnsi="Cambria Math" w:cs="Times New Roman"/>
                 <w:i/>
-                <w:sz w:val="24"/>
               </w:rPr>
             </m:ctrlPr>
           </m:dPr>
@@ -619,7 +577,6 @@
             <m:r>
               <w:rPr>
                 <w:rFonts w:ascii="Cambria Math" w:hAnsi="Cambria Math" w:cs="Times New Roman"/>
-                <w:sz w:val="24"/>
               </w:rPr>
               <m:t>x,</m:t>
             </m:r>
@@ -629,7 +586,6 @@
                   <w:rPr>
                     <w:rFonts w:ascii="Cambria Math" w:hAnsi="Cambria Math" w:cs="Times New Roman"/>
                     <w:i/>
-                    <w:sz w:val="24"/>
                   </w:rPr>
                 </m:ctrlPr>
               </m:sSubPr>
@@ -637,7 +593,6 @@
                 <m:r>
                   <w:rPr>
                     <w:rFonts w:ascii="Cambria Math" w:hAnsi="Cambria Math" w:cs="Times New Roman"/>
-                    <w:sz w:val="24"/>
                   </w:rPr>
                   <m:t>a</m:t>
                 </m:r>
@@ -646,7 +601,6 @@
                 <m:r>
                   <w:rPr>
                     <w:rFonts w:ascii="Cambria Math" w:hAnsi="Cambria Math" w:cs="Times New Roman"/>
-                    <w:sz w:val="24"/>
                   </w:rPr>
                   <m:t>y</m:t>
                 </m:r>
@@ -657,7 +611,6 @@
         <m:r>
           <w:rPr>
             <w:rFonts w:ascii="Cambria Math" w:hAnsi="Cambria Math" w:cs="Times New Roman"/>
-            <w:sz w:val="24"/>
           </w:rPr>
           <m:t>=(x-</m:t>
         </m:r>
@@ -667,7 +620,6 @@
               <w:rPr>
                 <w:rFonts w:ascii="Cambria Math" w:hAnsi="Cambria Math" w:cs="Times New Roman"/>
                 <w:i/>
-                <w:sz w:val="24"/>
               </w:rPr>
             </m:ctrlPr>
           </m:sSubPr>
@@ -675,7 +627,6 @@
             <m:r>
               <w:rPr>
                 <w:rFonts w:ascii="Cambria Math" w:hAnsi="Cambria Math" w:cs="Times New Roman"/>
-                <w:sz w:val="24"/>
               </w:rPr>
               <m:t>a</m:t>
             </m:r>
@@ -684,7 +635,6 @@
             <m:r>
               <w:rPr>
                 <w:rFonts w:ascii="Cambria Math" w:hAnsi="Cambria Math" w:cs="Times New Roman"/>
-                <w:sz w:val="24"/>
               </w:rPr>
               <m:t>x</m:t>
             </m:r>
@@ -693,15 +643,13 @@
         <m:r>
           <w:rPr>
             <w:rFonts w:ascii="Cambria Math" w:hAnsi="Cambria Math" w:cs="Times New Roman"/>
-            <w:sz w:val="24"/>
           </w:rPr>
           <m:t>)</m:t>
         </m:r>
       </m:oMath>
       <w:r>
         <w:rPr>
-          <w:rFonts w:ascii="Times New Roman" w:eastAsiaTheme="minorEastAsia" w:hAnsi="Times New Roman" w:cs="Times New Roman"/>
-          <w:sz w:val="24"/>
+          <w:rFonts w:eastAsiaTheme="minorEastAsia" w:cs="Times New Roman"/>
           <w:vertAlign w:val="superscript"/>
         </w:rPr>
         <w:t>2</w:t>
@@ -713,7 +661,6 @@
               <w:rPr>
                 <w:rFonts w:ascii="Cambria Math" w:eastAsiaTheme="minorEastAsia" w:hAnsi="Cambria Math" w:cs="Times New Roman"/>
                 <w:i/>
-                <w:sz w:val="24"/>
                 <w:vertAlign w:val="superscript"/>
               </w:rPr>
             </m:ctrlPr>
@@ -725,7 +672,6 @@
               </m:rPr>
               <w:rPr>
                 <w:rFonts w:ascii="Cambria Math" w:hAnsi="Cambria Math" w:cs="Times New Roman"/>
-                <w:sz w:val="24"/>
                 <w:vertAlign w:val="superscript"/>
               </w:rPr>
               <m:t>cos</m:t>
@@ -738,7 +684,6 @@
                   <w:rPr>
                     <w:rFonts w:ascii="Cambria Math" w:eastAsiaTheme="minorEastAsia" w:hAnsi="Cambria Math" w:cs="Times New Roman"/>
                     <w:i/>
-                    <w:sz w:val="24"/>
                     <w:vertAlign w:val="superscript"/>
                   </w:rPr>
                 </m:ctrlPr>
@@ -747,7 +692,6 @@
                 <m:r>
                   <w:rPr>
                     <w:rFonts w:ascii="Cambria Math" w:eastAsiaTheme="minorEastAsia" w:hAnsi="Cambria Math" w:cs="Times New Roman"/>
-                    <w:sz w:val="24"/>
                     <w:vertAlign w:val="superscript"/>
                   </w:rPr>
                   <m:t>πx</m:t>
@@ -760,7 +704,6 @@
                       <w:rPr>
                         <w:rFonts w:ascii="Cambria Math" w:hAnsi="Cambria Math" w:cs="Times New Roman"/>
                         <w:i/>
-                        <w:sz w:val="24"/>
                       </w:rPr>
                     </m:ctrlPr>
                   </m:sSubPr>
@@ -768,7 +711,6 @@
                     <m:r>
                       <w:rPr>
                         <w:rFonts w:ascii="Cambria Math" w:hAnsi="Cambria Math" w:cs="Times New Roman"/>
-                        <w:sz w:val="24"/>
                       </w:rPr>
                       <m:t>a</m:t>
                     </m:r>
@@ -777,7 +719,6 @@
                     <m:r>
                       <w:rPr>
                         <w:rFonts w:ascii="Cambria Math" w:hAnsi="Cambria Math" w:cs="Times New Roman"/>
-                        <w:sz w:val="24"/>
                       </w:rPr>
                       <m:t>x</m:t>
                     </m:r>
@@ -790,8 +731,7 @@
       </m:oMath>
       <w:r>
         <w:rPr>
-          <w:rFonts w:ascii="Times New Roman" w:eastAsiaTheme="minorEastAsia" w:hAnsi="Times New Roman" w:cs="Times New Roman"/>
-          <w:sz w:val="24"/>
+          <w:rFonts w:eastAsiaTheme="minorEastAsia" w:cs="Times New Roman"/>
           <w:vertAlign w:val="superscript"/>
         </w:rPr>
         <w:t xml:space="preserve"> </w:t>
@@ -805,8 +745,7 @@
           <w:numId w:val="1"/>
         </w:numPr>
         <w:rPr>
-          <w:rFonts w:ascii="Times New Roman" w:eastAsiaTheme="minorEastAsia" w:hAnsi="Times New Roman" w:cs="Times New Roman"/>
-          <w:sz w:val="24"/>
+          <w:rFonts w:eastAsiaTheme="minorEastAsia" w:cs="Times New Roman"/>
         </w:rPr>
       </w:pPr>
       <m:oMath>
@@ -816,7 +755,6 @@
               <w:rPr>
                 <w:rFonts w:ascii="Cambria Math" w:hAnsi="Cambria Math" w:cs="Times New Roman"/>
                 <w:i/>
-                <w:sz w:val="24"/>
               </w:rPr>
             </m:ctrlPr>
           </m:sSubPr>
@@ -827,7 +765,6 @@
                   <w:rPr>
                     <w:rFonts w:ascii="Cambria Math" w:hAnsi="Cambria Math" w:cs="Times New Roman"/>
                     <w:i/>
-                    <w:sz w:val="24"/>
                   </w:rPr>
                 </m:ctrlPr>
               </m:fPr>
@@ -835,7 +772,6 @@
                 <m:r>
                   <w:rPr>
                     <w:rFonts w:ascii="Cambria Math" w:hAnsi="Cambria Math" w:cs="Times New Roman"/>
-                    <w:sz w:val="24"/>
                   </w:rPr>
                   <m:t xml:space="preserve">∂u </m:t>
                 </m:r>
@@ -844,7 +780,6 @@
                 <m:r>
                   <w:rPr>
                     <w:rFonts w:ascii="Cambria Math" w:hAnsi="Cambria Math" w:cs="Times New Roman"/>
-                    <w:sz w:val="24"/>
                   </w:rPr>
                   <m:t>∂x</m:t>
                 </m:r>
@@ -858,7 +793,6 @@
                   <w:rPr>
                     <w:rFonts w:ascii="Cambria Math" w:hAnsi="Cambria Math" w:cs="Times New Roman"/>
                     <w:i/>
-                    <w:sz w:val="24"/>
                   </w:rPr>
                 </m:ctrlPr>
               </m:sSubPr>
@@ -866,7 +800,6 @@
                 <m:r>
                   <w:rPr>
                     <w:rFonts w:ascii="Cambria Math" w:hAnsi="Cambria Math" w:cs="Times New Roman"/>
-                    <w:sz w:val="24"/>
                   </w:rPr>
                   <m:t>a</m:t>
                 </m:r>
@@ -875,7 +808,6 @@
                 <m:r>
                   <w:rPr>
                     <w:rFonts w:ascii="Cambria Math" w:hAnsi="Cambria Math" w:cs="Times New Roman"/>
-                    <w:sz w:val="24"/>
                   </w:rPr>
                   <m:t>x</m:t>
                 </m:r>
@@ -886,13 +818,10 @@
         <m:r>
           <w:rPr>
             <w:rFonts w:ascii="Cambria Math" w:hAnsi="Cambria Math" w:cs="Times New Roman"/>
-            <w:sz w:val="24"/>
           </w:rPr>
           <m:t xml:space="preserve">=0 </m:t>
         </m:r>
       </m:oMath>
-      <w:bookmarkStart w:id="0" w:name="_GoBack"/>
-      <w:bookmarkEnd w:id="0"/>
     </w:p>
     <w:p>
       <w:pPr>
@@ -902,15 +831,13 @@
           <w:numId w:val="1"/>
         </w:numPr>
         <w:rPr>
-          <w:rFonts w:ascii="Times New Roman" w:eastAsiaTheme="minorEastAsia" w:hAnsi="Times New Roman" w:cs="Times New Roman"/>
-          <w:sz w:val="24"/>
+          <w:rFonts w:eastAsiaTheme="minorEastAsia" w:cs="Times New Roman"/>
         </w:rPr>
       </w:pPr>
       <m:oMath>
         <m:r>
           <w:rPr>
             <w:rFonts w:ascii="Cambria Math" w:hAnsi="Cambria Math" w:cs="Times New Roman"/>
-            <w:sz w:val="24"/>
           </w:rPr>
           <m:t>u</m:t>
         </m:r>
@@ -920,7 +847,6 @@
               <w:rPr>
                 <w:rFonts w:ascii="Cambria Math" w:hAnsi="Cambria Math" w:cs="Times New Roman"/>
                 <w:i/>
-                <w:sz w:val="24"/>
               </w:rPr>
             </m:ctrlPr>
           </m:dPr>
@@ -931,7 +857,6 @@
                   <w:rPr>
                     <w:rFonts w:ascii="Cambria Math" w:hAnsi="Cambria Math" w:cs="Times New Roman"/>
                     <w:i/>
-                    <w:sz w:val="24"/>
                   </w:rPr>
                 </m:ctrlPr>
               </m:sSubPr>
@@ -939,7 +864,6 @@
                 <m:r>
                   <w:rPr>
                     <w:rFonts w:ascii="Cambria Math" w:hAnsi="Cambria Math" w:cs="Times New Roman"/>
-                    <w:sz w:val="24"/>
                   </w:rPr>
                   <m:t>b</m:t>
                 </m:r>
@@ -948,7 +872,6 @@
                 <m:r>
                   <w:rPr>
                     <w:rFonts w:ascii="Cambria Math" w:hAnsi="Cambria Math" w:cs="Times New Roman"/>
-                    <w:sz w:val="24"/>
                   </w:rPr>
                   <m:t>x</m:t>
                 </m:r>
@@ -957,7 +880,6 @@
             <m:r>
               <w:rPr>
                 <w:rFonts w:ascii="Cambria Math" w:hAnsi="Cambria Math" w:cs="Times New Roman"/>
-                <w:sz w:val="24"/>
               </w:rPr>
               <m:t>,y</m:t>
             </m:r>
@@ -966,7 +888,6 @@
         <m:r>
           <w:rPr>
             <w:rFonts w:ascii="Cambria Math" w:hAnsi="Cambria Math" w:cs="Times New Roman"/>
-            <w:sz w:val="24"/>
           </w:rPr>
           <m:t>=</m:t>
         </m:r>
@@ -976,7 +897,6 @@
               <w:rPr>
                 <w:rFonts w:ascii="Cambria Math" w:hAnsi="Cambria Math" w:cs="Times New Roman"/>
                 <w:i/>
-                <w:sz w:val="24"/>
               </w:rPr>
             </m:ctrlPr>
           </m:sSubPr>
@@ -984,7 +904,6 @@
             <m:r>
               <w:rPr>
                 <w:rFonts w:ascii="Cambria Math" w:hAnsi="Cambria Math" w:cs="Times New Roman"/>
-                <w:sz w:val="24"/>
               </w:rPr>
               <m:t>g</m:t>
             </m:r>
@@ -993,7 +912,6 @@
             <m:r>
               <w:rPr>
                 <w:rFonts w:ascii="Cambria Math" w:hAnsi="Cambria Math" w:cs="Times New Roman"/>
-                <w:sz w:val="24"/>
               </w:rPr>
               <m:t>a</m:t>
             </m:r>
@@ -1005,7 +923,6 @@
               <w:rPr>
                 <w:rFonts w:ascii="Cambria Math" w:hAnsi="Cambria Math" w:cs="Times New Roman"/>
                 <w:i/>
-                <w:sz w:val="24"/>
               </w:rPr>
             </m:ctrlPr>
           </m:dPr>
@@ -1016,7 +933,6 @@
                   <w:rPr>
                     <w:rFonts w:ascii="Cambria Math" w:hAnsi="Cambria Math" w:cs="Times New Roman"/>
                     <w:i/>
-                    <w:sz w:val="24"/>
                   </w:rPr>
                 </m:ctrlPr>
               </m:sSubPr>
@@ -1024,7 +940,6 @@
                 <m:r>
                   <w:rPr>
                     <w:rFonts w:ascii="Cambria Math" w:hAnsi="Cambria Math" w:cs="Times New Roman"/>
-                    <w:sz w:val="24"/>
                   </w:rPr>
                   <m:t>b</m:t>
                 </m:r>
@@ -1033,7 +948,6 @@
                 <m:r>
                   <w:rPr>
                     <w:rFonts w:ascii="Cambria Math" w:hAnsi="Cambria Math" w:cs="Times New Roman"/>
-                    <w:sz w:val="24"/>
                   </w:rPr>
                   <m:t>x</m:t>
                 </m:r>
@@ -1044,7 +958,6 @@
         <m:r>
           <w:rPr>
             <w:rFonts w:ascii="Cambria Math" w:hAnsi="Cambria Math" w:cs="Times New Roman"/>
-            <w:sz w:val="24"/>
           </w:rPr>
           <m:t>+</m:t>
         </m:r>
@@ -1054,7 +967,6 @@
               <w:rPr>
                 <w:rFonts w:ascii="Cambria Math" w:eastAsiaTheme="minorEastAsia" w:hAnsi="Cambria Math" w:cs="Times New Roman"/>
                 <w:i/>
-                <w:sz w:val="24"/>
               </w:rPr>
             </m:ctrlPr>
           </m:fPr>
@@ -1062,7 +974,6 @@
             <m:r>
               <w:rPr>
                 <w:rFonts w:ascii="Cambria Math" w:eastAsiaTheme="minorEastAsia" w:hAnsi="Cambria Math" w:cs="Times New Roman"/>
-                <w:sz w:val="24"/>
               </w:rPr>
               <m:t>y-</m:t>
             </m:r>
@@ -1072,7 +983,6 @@
                   <w:rPr>
                     <w:rFonts w:ascii="Cambria Math" w:hAnsi="Cambria Math" w:cs="Times New Roman"/>
                     <w:i/>
-                    <w:sz w:val="24"/>
                   </w:rPr>
                 </m:ctrlPr>
               </m:sSubPr>
@@ -1080,7 +990,6 @@
                 <m:r>
                   <w:rPr>
                     <w:rFonts w:ascii="Cambria Math" w:hAnsi="Cambria Math" w:cs="Times New Roman"/>
-                    <w:sz w:val="24"/>
                   </w:rPr>
                   <m:t>a</m:t>
                 </m:r>
@@ -1089,7 +998,6 @@
                 <m:r>
                   <w:rPr>
                     <w:rFonts w:ascii="Cambria Math" w:hAnsi="Cambria Math" w:cs="Times New Roman"/>
-                    <w:sz w:val="24"/>
                   </w:rPr>
                   <m:t>y</m:t>
                 </m:r>
@@ -1103,7 +1011,6 @@
                   <w:rPr>
                     <w:rFonts w:ascii="Cambria Math" w:hAnsi="Cambria Math" w:cs="Times New Roman"/>
                     <w:i/>
-                    <w:sz w:val="24"/>
                   </w:rPr>
                 </m:ctrlPr>
               </m:sSubPr>
@@ -1111,7 +1018,6 @@
                 <m:r>
                   <w:rPr>
                     <w:rFonts w:ascii="Cambria Math" w:hAnsi="Cambria Math" w:cs="Times New Roman"/>
-                    <w:sz w:val="24"/>
                   </w:rPr>
                   <m:t>b</m:t>
                 </m:r>
@@ -1120,7 +1026,6 @@
                 <m:r>
                   <w:rPr>
                     <w:rFonts w:ascii="Cambria Math" w:hAnsi="Cambria Math" w:cs="Times New Roman"/>
-                    <w:sz w:val="24"/>
                   </w:rPr>
                   <m:t>y</m:t>
                 </m:r>
@@ -1129,7 +1034,6 @@
             <m:r>
               <w:rPr>
                 <w:rFonts w:ascii="Cambria Math" w:hAnsi="Cambria Math" w:cs="Times New Roman"/>
-                <w:sz w:val="24"/>
               </w:rPr>
               <m:t>-</m:t>
             </m:r>
@@ -1139,7 +1043,6 @@
                   <w:rPr>
                     <w:rFonts w:ascii="Cambria Math" w:hAnsi="Cambria Math" w:cs="Times New Roman"/>
                     <w:i/>
-                    <w:sz w:val="24"/>
                   </w:rPr>
                 </m:ctrlPr>
               </m:sSubPr>
@@ -1147,7 +1050,6 @@
                 <m:r>
                   <w:rPr>
                     <w:rFonts w:ascii="Cambria Math" w:hAnsi="Cambria Math" w:cs="Times New Roman"/>
-                    <w:sz w:val="24"/>
                   </w:rPr>
                   <m:t>a</m:t>
                 </m:r>
@@ -1156,7 +1058,6 @@
                 <m:r>
                   <w:rPr>
                     <w:rFonts w:ascii="Cambria Math" w:hAnsi="Cambria Math" w:cs="Times New Roman"/>
-                    <w:sz w:val="24"/>
                   </w:rPr>
                   <m:t>y</m:t>
                 </m:r>
@@ -1167,7 +1068,6 @@
         <m:r>
           <w:rPr>
             <w:rFonts w:ascii="Cambria Math" w:eastAsiaTheme="minorEastAsia" w:hAnsi="Cambria Math" w:cs="Times New Roman"/>
-            <w:sz w:val="24"/>
           </w:rPr>
           <m:t>[</m:t>
         </m:r>
@@ -1177,7 +1077,6 @@
               <w:rPr>
                 <w:rFonts w:ascii="Cambria Math" w:eastAsiaTheme="minorEastAsia" w:hAnsi="Cambria Math" w:cs="Times New Roman"/>
                 <w:i/>
-                <w:sz w:val="24"/>
               </w:rPr>
             </m:ctrlPr>
           </m:sSubPr>
@@ -1185,7 +1084,6 @@
             <m:r>
               <w:rPr>
                 <w:rFonts w:ascii="Cambria Math" w:eastAsiaTheme="minorEastAsia" w:hAnsi="Cambria Math" w:cs="Times New Roman"/>
-                <w:sz w:val="24"/>
               </w:rPr>
               <m:t>f</m:t>
             </m:r>
@@ -1194,7 +1092,6 @@
             <m:r>
               <w:rPr>
                 <w:rFonts w:ascii="Cambria Math" w:eastAsiaTheme="minorEastAsia" w:hAnsi="Cambria Math" w:cs="Times New Roman"/>
-                <w:sz w:val="24"/>
               </w:rPr>
               <m:t>a</m:t>
             </m:r>
@@ -1203,7 +1100,6 @@
         <m:r>
           <w:rPr>
             <w:rFonts w:ascii="Cambria Math" w:eastAsiaTheme="minorEastAsia" w:hAnsi="Cambria Math" w:cs="Times New Roman"/>
-            <w:sz w:val="24"/>
           </w:rPr>
           <m:t>(</m:t>
         </m:r>
@@ -1213,7 +1109,6 @@
               <w:rPr>
                 <w:rFonts w:ascii="Cambria Math" w:eastAsiaTheme="minorEastAsia" w:hAnsi="Cambria Math" w:cs="Times New Roman"/>
                 <w:i/>
-                <w:sz w:val="24"/>
               </w:rPr>
             </m:ctrlPr>
           </m:sSubPr>
@@ -1221,7 +1116,6 @@
             <m:r>
               <w:rPr>
                 <w:rFonts w:ascii="Cambria Math" w:eastAsiaTheme="minorEastAsia" w:hAnsi="Cambria Math" w:cs="Times New Roman"/>
-                <w:sz w:val="24"/>
               </w:rPr>
               <m:t>b</m:t>
             </m:r>
@@ -1230,7 +1124,6 @@
             <m:r>
               <w:rPr>
                 <w:rFonts w:ascii="Cambria Math" w:eastAsiaTheme="minorEastAsia" w:hAnsi="Cambria Math" w:cs="Times New Roman"/>
-                <w:sz w:val="24"/>
               </w:rPr>
               <m:t>x</m:t>
             </m:r>
@@ -1239,8 +1132,7 @@
       </m:oMath>
       <w:r>
         <w:rPr>
-          <w:rFonts w:ascii="Times New Roman" w:eastAsiaTheme="minorEastAsia" w:hAnsi="Times New Roman" w:cs="Times New Roman"/>
-          <w:sz w:val="24"/>
+          <w:rFonts w:eastAsiaTheme="minorEastAsia" w:cs="Times New Roman"/>
         </w:rPr>
         <w:t>)-</w:t>
       </w:r>
@@ -1248,7 +1140,6 @@
         <m:r>
           <w:rPr>
             <w:rFonts w:ascii="Cambria Math" w:eastAsiaTheme="minorEastAsia" w:hAnsi="Cambria Math" w:cs="Times New Roman"/>
-            <w:sz w:val="24"/>
           </w:rPr>
           <m:t xml:space="preserve"> </m:t>
         </m:r>
@@ -1258,7 +1149,6 @@
               <w:rPr>
                 <w:rFonts w:ascii="Cambria Math" w:eastAsiaTheme="minorEastAsia" w:hAnsi="Cambria Math" w:cs="Times New Roman"/>
                 <w:i/>
-                <w:sz w:val="24"/>
               </w:rPr>
             </m:ctrlPr>
           </m:sSubPr>
@@ -1266,7 +1156,6 @@
             <m:r>
               <w:rPr>
                 <w:rFonts w:ascii="Cambria Math" w:eastAsiaTheme="minorEastAsia" w:hAnsi="Cambria Math" w:cs="Times New Roman"/>
-                <w:sz w:val="24"/>
               </w:rPr>
               <m:t>g</m:t>
             </m:r>
@@ -1275,7 +1164,6 @@
             <m:r>
               <w:rPr>
                 <w:rFonts w:ascii="Cambria Math" w:eastAsiaTheme="minorEastAsia" w:hAnsi="Cambria Math" w:cs="Times New Roman"/>
-                <w:sz w:val="24"/>
               </w:rPr>
               <m:t>a</m:t>
             </m:r>
@@ -1284,7 +1172,6 @@
         <m:r>
           <w:rPr>
             <w:rFonts w:ascii="Cambria Math" w:eastAsiaTheme="minorEastAsia" w:hAnsi="Cambria Math" w:cs="Times New Roman"/>
-            <w:sz w:val="24"/>
           </w:rPr>
           <m:t>(</m:t>
         </m:r>
@@ -1294,7 +1181,6 @@
               <w:rPr>
                 <w:rFonts w:ascii="Cambria Math" w:eastAsiaTheme="minorEastAsia" w:hAnsi="Cambria Math" w:cs="Times New Roman"/>
                 <w:i/>
-                <w:sz w:val="24"/>
               </w:rPr>
             </m:ctrlPr>
           </m:sSubPr>
@@ -1302,7 +1188,6 @@
             <m:r>
               <w:rPr>
                 <w:rFonts w:ascii="Cambria Math" w:eastAsiaTheme="minorEastAsia" w:hAnsi="Cambria Math" w:cs="Times New Roman"/>
-                <w:sz w:val="24"/>
               </w:rPr>
               <m:t>b</m:t>
             </m:r>
@@ -1311,7 +1196,6 @@
             <m:r>
               <w:rPr>
                 <w:rFonts w:ascii="Cambria Math" w:eastAsiaTheme="minorEastAsia" w:hAnsi="Cambria Math" w:cs="Times New Roman"/>
-                <w:sz w:val="24"/>
               </w:rPr>
               <m:t>x</m:t>
             </m:r>
@@ -1320,7 +1204,6 @@
         <m:r>
           <w:rPr>
             <w:rFonts w:ascii="Cambria Math" w:eastAsiaTheme="minorEastAsia" w:hAnsi="Cambria Math" w:cs="Times New Roman"/>
-            <w:sz w:val="24"/>
           </w:rPr>
           <m:t>)]</m:t>
         </m:r>
@@ -1330,8 +1213,7 @@
       <w:pPr>
         <w:pStyle w:val="ListParagraph"/>
         <w:rPr>
-          <w:rFonts w:ascii="Times New Roman" w:eastAsiaTheme="minorEastAsia" w:hAnsi="Times New Roman" w:cs="Times New Roman"/>
-          <w:sz w:val="24"/>
+          <w:rFonts w:eastAsiaTheme="minorEastAsia" w:cs="Times New Roman"/>
         </w:rPr>
       </w:pPr>
     </w:p>
@@ -1359,8 +1241,7 @@
             <w:pPr>
               <w:jc w:val="center"/>
               <w:rPr>
-                <w:rFonts w:ascii="Times New Roman" w:hAnsi="Times New Roman" w:cs="Times New Roman"/>
-                <w:sz w:val="24"/>
+                <w:rFonts w:cs="Times New Roman"/>
               </w:rPr>
             </w:pPr>
           </w:p>
@@ -1381,15 +1262,13 @@
             <w:pPr>
               <w:jc w:val="center"/>
               <w:rPr>
-                <w:rFonts w:ascii="Times New Roman" w:hAnsi="Times New Roman" w:cs="Times New Roman"/>
-                <w:sz w:val="24"/>
+                <w:rFonts w:cs="Times New Roman"/>
               </w:rPr>
             </w:pPr>
             <w:r>
               <w:rPr>
-                <w:rFonts w:ascii="Times New Roman" w:hAnsi="Times New Roman" w:cs="Times New Roman"/>
+                <w:rFonts w:cs="Times New Roman"/>
                 <w:noProof/>
-                <w:sz w:val="24"/>
               </w:rPr>
               <w:drawing>
                 <wp:inline distT="0" distB="0" distL="0" distR="0" wp14:anchorId="4891AA66">
@@ -1455,8 +1334,7 @@
             <w:pPr>
               <w:jc w:val="center"/>
               <w:rPr>
-                <w:rFonts w:ascii="Times New Roman" w:hAnsi="Times New Roman" w:cs="Times New Roman"/>
-                <w:sz w:val="24"/>
+                <w:rFonts w:cs="Times New Roman"/>
               </w:rPr>
             </w:pPr>
           </w:p>
@@ -1466,16 +1344,14 @@
     <w:p>
       <w:pPr>
         <w:rPr>
-          <w:rFonts w:ascii="Times New Roman" w:hAnsi="Times New Roman" w:cs="Times New Roman"/>
-          <w:sz w:val="24"/>
-        </w:rPr>
-      </w:pPr>
-    </w:p>
-    <w:p>
-      <w:pPr>
-        <w:rPr>
-          <w:rFonts w:ascii="Times New Roman" w:hAnsi="Times New Roman" w:cs="Times New Roman"/>
-          <w:sz w:val="24"/>
+          <w:rFonts w:cs="Times New Roman"/>
+        </w:rPr>
+      </w:pPr>
+    </w:p>
+    <w:p>
+      <w:pPr>
+        <w:rPr>
+          <w:rFonts w:cs="Times New Roman"/>
         </w:rPr>
       </w:pPr>
     </w:p>
@@ -1493,6 +1369,834 @@
         <w:t>Discretized Version of the Equations</w:t>
       </w:r>
     </w:p>
+    <w:p/>
+    <w:p>
+      <w:r>
+        <w:t xml:space="preserve">Discretization is the transformation of continuous differential equation transforming them into discrete difference equation, which </w:t>
+      </w:r>
+      <w:r>
+        <w:t>are</w:t>
+      </w:r>
+      <w:r>
+        <w:t xml:space="preserve"> fit for numerical computing. </w:t>
+      </w:r>
+      <w:r>
+        <w:t xml:space="preserve">The partial derivatives given in the problem, are approximated by linear combinations of functions values at the grid point. Then, the second order center difference approximation is applied to both the x and y second derivatives at all points in the mesh. </w:t>
+      </w:r>
+      <w:r>
+        <w:tab/>
+      </w:r>
+    </w:p>
+    <w:p>
+      <w:pPr>
+        <w:jc w:val="center"/>
+      </w:pPr>
+      <w:r>
+        <w:rPr>
+          <w:noProof/>
+          <w:sz w:val="22"/>
+          <w:szCs w:val="24"/>
+        </w:rPr>
+        <w:drawing>
+          <wp:inline distT="0" distB="0" distL="0" distR="0" wp14:anchorId="4901BC4A" wp14:editId="62A136F3">
+            <wp:extent cx="2390775" cy="698603"/>
+            <wp:effectExtent l="0" t="0" r="0" b="6350"/>
+            <wp:docPr id="10" name="Picture 10"/>
+            <wp:cNvGraphicFramePr>
+              <a:graphicFrameLocks xmlns:a="http://schemas.openxmlformats.org/drawingml/2006/main" noChangeAspect="1"/>
+            </wp:cNvGraphicFramePr>
+            <a:graphic xmlns:a="http://schemas.openxmlformats.org/drawingml/2006/main">
+              <a:graphicData uri="http://schemas.openxmlformats.org/drawingml/2006/picture">
+                <pic:pic xmlns:pic="http://schemas.openxmlformats.org/drawingml/2006/picture">
+                  <pic:nvPicPr>
+                    <pic:cNvPr id="10" name="Central Difference.JPG"/>
+                    <pic:cNvPicPr/>
+                  </pic:nvPicPr>
+                  <pic:blipFill>
+                    <a:blip r:embed="rId6">
+                      <a:extLst>
+                        <a:ext uri="{28A0092B-C50C-407E-A947-70E740481C1C}">
+                          <a14:useLocalDpi xmlns:a14="http://schemas.microsoft.com/office/drawing/2010/main" val="0"/>
+                        </a:ext>
+                      </a:extLst>
+                    </a:blip>
+                    <a:stretch>
+                      <a:fillRect/>
+                    </a:stretch>
+                  </pic:blipFill>
+                  <pic:spPr>
+                    <a:xfrm>
+                      <a:off x="0" y="0"/>
+                      <a:ext cx="2399705" cy="701212"/>
+                    </a:xfrm>
+                    <a:prstGeom prst="rect">
+                      <a:avLst/>
+                    </a:prstGeom>
+                  </pic:spPr>
+                </pic:pic>
+              </a:graphicData>
+            </a:graphic>
+          </wp:inline>
+        </w:drawing>
+      </w:r>
+      <w:r>
+        <w:t xml:space="preserve"> </w:t>
+      </w:r>
+    </w:p>
+    <w:p>
+      <w:r>
+        <w:t>Now, the equation can be replaced into the original wave equation to approximate the x and y second derivatives of us at the mesh (i,j). Center difference approximation shown below:</w:t>
+      </w:r>
+    </w:p>
+    <w:p>
+      <w:pPr>
+        <w:jc w:val="center"/>
+        <w:rPr>
+          <w:rFonts w:eastAsiaTheme="minorEastAsia"/>
+          <w:sz w:val="32"/>
+          <w:szCs w:val="32"/>
+        </w:rPr>
+      </w:pPr>
+      <m:oMathPara>
+        <m:oMath>
+          <m:f>
+            <m:fPr>
+              <m:ctrlPr>
+                <w:rPr>
+                  <w:rFonts w:ascii="Cambria Math" w:hAnsi="Cambria Math"/>
+                  <w:i/>
+                  <w:sz w:val="32"/>
+                  <w:szCs w:val="32"/>
+                </w:rPr>
+              </m:ctrlPr>
+            </m:fPr>
+            <m:num>
+              <m:sSub>
+                <m:sSubPr>
+                  <m:ctrlPr>
+                    <w:rPr>
+                      <w:rFonts w:ascii="Cambria Math" w:hAnsi="Cambria Math"/>
+                      <w:i/>
+                      <w:sz w:val="32"/>
+                      <w:szCs w:val="32"/>
+                    </w:rPr>
+                  </m:ctrlPr>
+                </m:sSubPr>
+                <m:e>
+                  <m:r>
+                    <w:rPr>
+                      <w:rFonts w:ascii="Cambria Math" w:hAnsi="Cambria Math"/>
+                      <w:sz w:val="32"/>
+                      <w:szCs w:val="32"/>
+                    </w:rPr>
+                    <m:t>u</m:t>
+                  </m:r>
+                </m:e>
+                <m:sub>
+                  <m:r>
+                    <w:rPr>
+                      <w:rFonts w:ascii="Cambria Math" w:hAnsi="Cambria Math"/>
+                      <w:sz w:val="32"/>
+                      <w:szCs w:val="32"/>
+                    </w:rPr>
+                    <m:t>i+1,j</m:t>
+                  </m:r>
+                </m:sub>
+              </m:sSub>
+              <m:r>
+                <w:rPr>
+                  <w:rFonts w:ascii="Cambria Math" w:hAnsi="Cambria Math"/>
+                  <w:sz w:val="32"/>
+                  <w:szCs w:val="32"/>
+                </w:rPr>
+                <m:t>-2</m:t>
+              </m:r>
+              <m:sSub>
+                <m:sSubPr>
+                  <m:ctrlPr>
+                    <w:rPr>
+                      <w:rFonts w:ascii="Cambria Math" w:hAnsi="Cambria Math"/>
+                      <w:i/>
+                      <w:sz w:val="32"/>
+                      <w:szCs w:val="32"/>
+                    </w:rPr>
+                  </m:ctrlPr>
+                </m:sSubPr>
+                <m:e>
+                  <m:r>
+                    <w:rPr>
+                      <w:rFonts w:ascii="Cambria Math" w:hAnsi="Cambria Math"/>
+                      <w:sz w:val="32"/>
+                      <w:szCs w:val="32"/>
+                    </w:rPr>
+                    <m:t>u</m:t>
+                  </m:r>
+                </m:e>
+                <m:sub>
+                  <m:r>
+                    <w:rPr>
+                      <w:rFonts w:ascii="Cambria Math" w:hAnsi="Cambria Math"/>
+                      <w:sz w:val="32"/>
+                      <w:szCs w:val="32"/>
+                    </w:rPr>
+                    <m:t>i,j</m:t>
+                  </m:r>
+                </m:sub>
+              </m:sSub>
+              <m:r>
+                <w:rPr>
+                  <w:rFonts w:ascii="Cambria Math" w:hAnsi="Cambria Math"/>
+                  <w:sz w:val="32"/>
+                  <w:szCs w:val="32"/>
+                </w:rPr>
+                <m:t>+</m:t>
+              </m:r>
+              <m:sSub>
+                <m:sSubPr>
+                  <m:ctrlPr>
+                    <w:rPr>
+                      <w:rFonts w:ascii="Cambria Math" w:hAnsi="Cambria Math"/>
+                      <w:i/>
+                      <w:sz w:val="32"/>
+                      <w:szCs w:val="32"/>
+                    </w:rPr>
+                  </m:ctrlPr>
+                </m:sSubPr>
+                <m:e>
+                  <m:r>
+                    <w:rPr>
+                      <w:rFonts w:ascii="Cambria Math" w:hAnsi="Cambria Math"/>
+                      <w:sz w:val="32"/>
+                      <w:szCs w:val="32"/>
+                    </w:rPr>
+                    <m:t>u</m:t>
+                  </m:r>
+                </m:e>
+                <m:sub>
+                  <m:r>
+                    <w:rPr>
+                      <w:rFonts w:ascii="Cambria Math" w:hAnsi="Cambria Math"/>
+                      <w:sz w:val="32"/>
+                      <w:szCs w:val="32"/>
+                    </w:rPr>
+                    <m:t>i-1,j</m:t>
+                  </m:r>
+                </m:sub>
+              </m:sSub>
+            </m:num>
+            <m:den>
+              <m:sSup>
+                <m:sSupPr>
+                  <m:ctrlPr>
+                    <w:rPr>
+                      <w:rFonts w:ascii="Cambria Math" w:hAnsi="Cambria Math"/>
+                      <w:i/>
+                      <w:sz w:val="32"/>
+                      <w:szCs w:val="32"/>
+                    </w:rPr>
+                  </m:ctrlPr>
+                </m:sSupPr>
+                <m:e>
+                  <m:r>
+                    <w:rPr>
+                      <w:rFonts w:ascii="Cambria Math" w:hAnsi="Cambria Math"/>
+                      <w:sz w:val="32"/>
+                      <w:szCs w:val="32"/>
+                    </w:rPr>
+                    <m:t>∆x</m:t>
+                  </m:r>
+                </m:e>
+                <m:sup>
+                  <m:r>
+                    <w:rPr>
+                      <w:rFonts w:ascii="Cambria Math" w:hAnsi="Cambria Math"/>
+                      <w:sz w:val="32"/>
+                      <w:szCs w:val="32"/>
+                    </w:rPr>
+                    <m:t>2</m:t>
+                  </m:r>
+                </m:sup>
+              </m:sSup>
+            </m:den>
+          </m:f>
+          <m:r>
+            <w:rPr>
+              <w:rFonts w:ascii="Cambria Math" w:hAnsi="Cambria Math"/>
+              <w:sz w:val="32"/>
+              <w:szCs w:val="32"/>
+            </w:rPr>
+            <m:t>+</m:t>
+          </m:r>
+          <m:f>
+            <m:fPr>
+              <m:ctrlPr>
+                <w:rPr>
+                  <w:rFonts w:ascii="Cambria Math" w:hAnsi="Cambria Math"/>
+                  <w:i/>
+                  <w:sz w:val="32"/>
+                  <w:szCs w:val="32"/>
+                </w:rPr>
+              </m:ctrlPr>
+            </m:fPr>
+            <m:num>
+              <m:sSub>
+                <m:sSubPr>
+                  <m:ctrlPr>
+                    <w:rPr>
+                      <w:rFonts w:ascii="Cambria Math" w:hAnsi="Cambria Math"/>
+                      <w:i/>
+                      <w:sz w:val="32"/>
+                      <w:szCs w:val="32"/>
+                    </w:rPr>
+                  </m:ctrlPr>
+                </m:sSubPr>
+                <m:e>
+                  <m:r>
+                    <w:rPr>
+                      <w:rFonts w:ascii="Cambria Math" w:hAnsi="Cambria Math"/>
+                      <w:sz w:val="32"/>
+                      <w:szCs w:val="32"/>
+                    </w:rPr>
+                    <m:t>u</m:t>
+                  </m:r>
+                </m:e>
+                <m:sub>
+                  <m:r>
+                    <w:rPr>
+                      <w:rFonts w:ascii="Cambria Math" w:hAnsi="Cambria Math"/>
+                      <w:sz w:val="32"/>
+                      <w:szCs w:val="32"/>
+                    </w:rPr>
+                    <m:t>i,j+1</m:t>
+                  </m:r>
+                </m:sub>
+              </m:sSub>
+              <m:r>
+                <w:rPr>
+                  <w:rFonts w:ascii="Cambria Math" w:hAnsi="Cambria Math"/>
+                  <w:sz w:val="32"/>
+                  <w:szCs w:val="32"/>
+                </w:rPr>
+                <m:t>-2</m:t>
+              </m:r>
+              <m:sSub>
+                <m:sSubPr>
+                  <m:ctrlPr>
+                    <w:rPr>
+                      <w:rFonts w:ascii="Cambria Math" w:hAnsi="Cambria Math"/>
+                      <w:i/>
+                      <w:sz w:val="32"/>
+                      <w:szCs w:val="32"/>
+                    </w:rPr>
+                  </m:ctrlPr>
+                </m:sSubPr>
+                <m:e>
+                  <m:r>
+                    <w:rPr>
+                      <w:rFonts w:ascii="Cambria Math" w:hAnsi="Cambria Math"/>
+                      <w:sz w:val="32"/>
+                      <w:szCs w:val="32"/>
+                    </w:rPr>
+                    <m:t>u</m:t>
+                  </m:r>
+                </m:e>
+                <m:sub>
+                  <m:r>
+                    <w:rPr>
+                      <w:rFonts w:ascii="Cambria Math" w:hAnsi="Cambria Math"/>
+                      <w:sz w:val="32"/>
+                      <w:szCs w:val="32"/>
+                    </w:rPr>
+                    <m:t>i,j</m:t>
+                  </m:r>
+                </m:sub>
+              </m:sSub>
+              <m:r>
+                <w:rPr>
+                  <w:rFonts w:ascii="Cambria Math" w:hAnsi="Cambria Math"/>
+                  <w:sz w:val="32"/>
+                  <w:szCs w:val="32"/>
+                </w:rPr>
+                <m:t>+</m:t>
+              </m:r>
+              <m:sSub>
+                <m:sSubPr>
+                  <m:ctrlPr>
+                    <w:rPr>
+                      <w:rFonts w:ascii="Cambria Math" w:hAnsi="Cambria Math"/>
+                      <w:i/>
+                      <w:sz w:val="32"/>
+                      <w:szCs w:val="32"/>
+                    </w:rPr>
+                  </m:ctrlPr>
+                </m:sSubPr>
+                <m:e>
+                  <m:r>
+                    <w:rPr>
+                      <w:rFonts w:ascii="Cambria Math" w:hAnsi="Cambria Math"/>
+                      <w:sz w:val="32"/>
+                      <w:szCs w:val="32"/>
+                    </w:rPr>
+                    <m:t>u</m:t>
+                  </m:r>
+                </m:e>
+                <m:sub>
+                  <m:r>
+                    <w:rPr>
+                      <w:rFonts w:ascii="Cambria Math" w:hAnsi="Cambria Math"/>
+                      <w:sz w:val="32"/>
+                      <w:szCs w:val="32"/>
+                    </w:rPr>
+                    <m:t>i,j-1</m:t>
+                  </m:r>
+                </m:sub>
+              </m:sSub>
+            </m:num>
+            <m:den>
+              <m:sSup>
+                <m:sSupPr>
+                  <m:ctrlPr>
+                    <w:rPr>
+                      <w:rFonts w:ascii="Cambria Math" w:hAnsi="Cambria Math"/>
+                      <w:i/>
+                      <w:sz w:val="32"/>
+                      <w:szCs w:val="32"/>
+                    </w:rPr>
+                  </m:ctrlPr>
+                </m:sSupPr>
+                <m:e>
+                  <m:r>
+                    <w:rPr>
+                      <w:rFonts w:ascii="Cambria Math" w:hAnsi="Cambria Math"/>
+                      <w:sz w:val="32"/>
+                      <w:szCs w:val="32"/>
+                    </w:rPr>
+                    <m:t>∆y</m:t>
+                  </m:r>
+                </m:e>
+                <m:sup>
+                  <m:r>
+                    <w:rPr>
+                      <w:rFonts w:ascii="Cambria Math" w:hAnsi="Cambria Math"/>
+                      <w:sz w:val="32"/>
+                      <w:szCs w:val="32"/>
+                    </w:rPr>
+                    <m:t>2</m:t>
+                  </m:r>
+                </m:sup>
+              </m:sSup>
+            </m:den>
+          </m:f>
+          <m:r>
+            <w:rPr>
+              <w:rFonts w:ascii="Cambria Math" w:hAnsi="Cambria Math"/>
+              <w:sz w:val="32"/>
+              <w:szCs w:val="32"/>
+            </w:rPr>
+            <m:t>=-</m:t>
+          </m:r>
+          <m:sSub>
+            <m:sSubPr>
+              <m:ctrlPr>
+                <w:rPr>
+                  <w:rFonts w:ascii="Cambria Math" w:hAnsi="Cambria Math"/>
+                  <w:i/>
+                  <w:sz w:val="32"/>
+                  <w:szCs w:val="32"/>
+                </w:rPr>
+              </m:ctrlPr>
+            </m:sSubPr>
+            <m:e>
+              <m:r>
+                <w:rPr>
+                  <w:rFonts w:ascii="Cambria Math" w:hAnsi="Cambria Math"/>
+                  <w:sz w:val="32"/>
+                  <w:szCs w:val="32"/>
+                </w:rPr>
+                <m:t>F</m:t>
+              </m:r>
+            </m:e>
+            <m:sub>
+              <m:r>
+                <w:rPr>
+                  <w:rFonts w:ascii="Cambria Math" w:hAnsi="Cambria Math"/>
+                  <w:sz w:val="32"/>
+                  <w:szCs w:val="32"/>
+                </w:rPr>
+                <m:t>i,j</m:t>
+              </m:r>
+            </m:sub>
+          </m:sSub>
+        </m:oMath>
+      </m:oMathPara>
+    </w:p>
+    <w:p>
+      <w:r>
+        <w:t xml:space="preserve">After rearranging the equation above, one can find the discretized Helmholtz Equation, solved for </w:t>
+      </w:r>
+      <w:r>
+        <w:rPr>
+          <w:szCs w:val="24"/>
+        </w:rPr>
+        <w:t>u</w:t>
+      </w:r>
+      <w:r>
+        <w:rPr>
+          <w:szCs w:val="24"/>
+          <w:vertAlign w:val="subscript"/>
+        </w:rPr>
+        <w:t>i,j</w:t>
+      </w:r>
+      <w:r>
+        <w:t xml:space="preserve">: </w:t>
+      </w:r>
+    </w:p>
+    <w:p>
+      <w:pPr>
+        <w:spacing w:before="120" w:after="120" w:line="360" w:lineRule="auto"/>
+        <w:jc w:val="center"/>
+        <w:rPr>
+          <w:rFonts w:eastAsiaTheme="minorEastAsia"/>
+          <w:sz w:val="32"/>
+          <w:szCs w:val="24"/>
+        </w:rPr>
+      </w:pPr>
+      <m:oMath>
+        <m:sSub>
+          <m:sSubPr>
+            <m:ctrlPr>
+              <w:rPr>
+                <w:rFonts w:ascii="Cambria Math" w:hAnsi="Cambria Math"/>
+                <w:i/>
+                <w:sz w:val="32"/>
+                <w:szCs w:val="24"/>
+              </w:rPr>
+            </m:ctrlPr>
+          </m:sSubPr>
+          <m:e>
+            <m:r>
+              <w:rPr>
+                <w:rFonts w:ascii="Cambria Math" w:hAnsi="Cambria Math"/>
+                <w:sz w:val="32"/>
+                <w:szCs w:val="24"/>
+              </w:rPr>
+              <m:t>u</m:t>
+            </m:r>
+          </m:e>
+          <m:sub>
+            <m:r>
+              <w:rPr>
+                <w:rFonts w:ascii="Cambria Math" w:hAnsi="Cambria Math"/>
+                <w:sz w:val="32"/>
+                <w:szCs w:val="24"/>
+              </w:rPr>
+              <m:t>i,j</m:t>
+            </m:r>
+          </m:sub>
+        </m:sSub>
+        <m:r>
+          <w:rPr>
+            <w:rFonts w:ascii="Cambria Math" w:hAnsi="Cambria Math"/>
+            <w:sz w:val="32"/>
+            <w:szCs w:val="24"/>
+          </w:rPr>
+          <m:t>=</m:t>
+        </m:r>
+        <m:f>
+          <m:fPr>
+            <m:ctrlPr>
+              <w:rPr>
+                <w:rFonts w:ascii="Cambria Math" w:eastAsiaTheme="minorEastAsia" w:hAnsi="Cambria Math"/>
+                <w:i/>
+                <w:sz w:val="32"/>
+                <w:szCs w:val="24"/>
+              </w:rPr>
+            </m:ctrlPr>
+          </m:fPr>
+          <m:num>
+            <m:r>
+              <w:rPr>
+                <w:rFonts w:ascii="Cambria Math" w:eastAsiaTheme="minorEastAsia" w:hAnsi="Cambria Math"/>
+                <w:sz w:val="32"/>
+                <w:szCs w:val="24"/>
+              </w:rPr>
+              <m:t>1</m:t>
+            </m:r>
+          </m:num>
+          <m:den>
+            <m:r>
+              <w:rPr>
+                <w:rFonts w:ascii="Cambria Math" w:eastAsiaTheme="minorEastAsia" w:hAnsi="Cambria Math"/>
+                <w:sz w:val="32"/>
+                <w:szCs w:val="24"/>
+              </w:rPr>
+              <m:t>4</m:t>
+            </m:r>
+            <m:r>
+              <w:rPr>
+                <w:rFonts w:ascii="Cambria Math" w:eastAsiaTheme="minorEastAsia" w:hAnsi="Cambria Math"/>
+                <w:sz w:val="32"/>
+                <w:szCs w:val="24"/>
+              </w:rPr>
+              <m:t>Λ</m:t>
+            </m:r>
+          </m:den>
+        </m:f>
+        <m:sSub>
+          <m:sSubPr>
+            <m:ctrlPr>
+              <w:rPr>
+                <w:rFonts w:ascii="Cambria Math" w:hAnsi="Cambria Math"/>
+                <w:i/>
+                <w:sz w:val="32"/>
+                <w:szCs w:val="24"/>
+              </w:rPr>
+            </m:ctrlPr>
+          </m:sSubPr>
+          <m:e>
+            <m:r>
+              <w:rPr>
+                <w:rFonts w:ascii="Cambria Math" w:hAnsi="Cambria Math"/>
+                <w:sz w:val="32"/>
+                <w:szCs w:val="24"/>
+              </w:rPr>
+              <m:t>(</m:t>
+            </m:r>
+            <m:r>
+              <w:rPr>
+                <w:rFonts w:ascii="Cambria Math" w:hAnsi="Cambria Math"/>
+                <w:sz w:val="32"/>
+                <w:szCs w:val="24"/>
+              </w:rPr>
+              <m:t>u</m:t>
+            </m:r>
+          </m:e>
+          <m:sub>
+            <m:r>
+              <w:rPr>
+                <w:rFonts w:ascii="Cambria Math" w:hAnsi="Cambria Math"/>
+                <w:sz w:val="32"/>
+                <w:szCs w:val="24"/>
+              </w:rPr>
+              <m:t>i+1,j</m:t>
+            </m:r>
+          </m:sub>
+        </m:sSub>
+        <m:r>
+          <w:rPr>
+            <w:rFonts w:ascii="Cambria Math" w:hAnsi="Cambria Math"/>
+            <w:sz w:val="32"/>
+            <w:szCs w:val="24"/>
+          </w:rPr>
+          <m:t>+</m:t>
+        </m:r>
+        <m:sSub>
+          <m:sSubPr>
+            <m:ctrlPr>
+              <w:rPr>
+                <w:rFonts w:ascii="Cambria Math" w:hAnsi="Cambria Math"/>
+                <w:i/>
+                <w:sz w:val="32"/>
+                <w:szCs w:val="24"/>
+              </w:rPr>
+            </m:ctrlPr>
+          </m:sSubPr>
+          <m:e>
+            <m:r>
+              <w:rPr>
+                <w:rFonts w:ascii="Cambria Math" w:hAnsi="Cambria Math"/>
+                <w:sz w:val="32"/>
+                <w:szCs w:val="24"/>
+              </w:rPr>
+              <m:t>u</m:t>
+            </m:r>
+          </m:e>
+          <m:sub>
+            <m:r>
+              <w:rPr>
+                <w:rFonts w:ascii="Cambria Math" w:hAnsi="Cambria Math"/>
+                <w:sz w:val="32"/>
+                <w:szCs w:val="24"/>
+              </w:rPr>
+              <m:t>i-1,j</m:t>
+            </m:r>
+          </m:sub>
+        </m:sSub>
+        <m:r>
+          <w:rPr>
+            <w:rFonts w:ascii="Cambria Math" w:hAnsi="Cambria Math"/>
+            <w:sz w:val="32"/>
+            <w:szCs w:val="24"/>
+          </w:rPr>
+          <m:t>+</m:t>
+        </m:r>
+        <m:sSub>
+          <m:sSubPr>
+            <m:ctrlPr>
+              <w:rPr>
+                <w:rFonts w:ascii="Cambria Math" w:hAnsi="Cambria Math"/>
+                <w:i/>
+                <w:sz w:val="32"/>
+                <w:szCs w:val="24"/>
+              </w:rPr>
+            </m:ctrlPr>
+          </m:sSubPr>
+          <m:e>
+            <m:r>
+              <w:rPr>
+                <w:rFonts w:ascii="Cambria Math" w:hAnsi="Cambria Math"/>
+                <w:sz w:val="32"/>
+                <w:szCs w:val="24"/>
+              </w:rPr>
+              <m:t>u</m:t>
+            </m:r>
+          </m:e>
+          <m:sub>
+            <m:r>
+              <w:rPr>
+                <w:rFonts w:ascii="Cambria Math" w:hAnsi="Cambria Math"/>
+                <w:sz w:val="32"/>
+                <w:szCs w:val="24"/>
+              </w:rPr>
+              <m:t>i,j+1</m:t>
+            </m:r>
+          </m:sub>
+        </m:sSub>
+        <m:r>
+          <w:rPr>
+            <w:rFonts w:ascii="Cambria Math" w:hAnsi="Cambria Math"/>
+            <w:sz w:val="32"/>
+            <w:szCs w:val="24"/>
+          </w:rPr>
+          <m:t>+</m:t>
+        </m:r>
+        <m:sSub>
+          <m:sSubPr>
+            <m:ctrlPr>
+              <w:rPr>
+                <w:rFonts w:ascii="Cambria Math" w:hAnsi="Cambria Math"/>
+                <w:i/>
+                <w:sz w:val="32"/>
+                <w:szCs w:val="24"/>
+              </w:rPr>
+            </m:ctrlPr>
+          </m:sSubPr>
+          <m:e>
+            <m:r>
+              <w:rPr>
+                <w:rFonts w:ascii="Cambria Math" w:hAnsi="Cambria Math"/>
+                <w:sz w:val="32"/>
+                <w:szCs w:val="24"/>
+              </w:rPr>
+              <m:t>u</m:t>
+            </m:r>
+          </m:e>
+          <m:sub>
+            <m:r>
+              <w:rPr>
+                <w:rFonts w:ascii="Cambria Math" w:hAnsi="Cambria Math"/>
+                <w:sz w:val="32"/>
+                <w:szCs w:val="24"/>
+              </w:rPr>
+              <m:t>i,j-1</m:t>
+            </m:r>
+          </m:sub>
+        </m:sSub>
+        <m:r>
+          <w:rPr>
+            <w:rFonts w:ascii="Cambria Math" w:hAnsi="Cambria Math"/>
+            <w:sz w:val="32"/>
+            <w:szCs w:val="24"/>
+          </w:rPr>
+          <m:t>+</m:t>
+        </m:r>
+        <m:sSub>
+          <m:sSubPr>
+            <m:ctrlPr>
+              <w:rPr>
+                <w:rFonts w:ascii="Cambria Math" w:hAnsi="Cambria Math"/>
+                <w:i/>
+                <w:sz w:val="32"/>
+                <w:szCs w:val="24"/>
+              </w:rPr>
+            </m:ctrlPr>
+          </m:sSubPr>
+          <m:e>
+            <m:r>
+              <w:rPr>
+                <w:rFonts w:ascii="Cambria Math" w:hAnsi="Cambria Math"/>
+                <w:sz w:val="32"/>
+                <w:szCs w:val="24"/>
+              </w:rPr>
+              <m:t>F</m:t>
+            </m:r>
+          </m:e>
+          <m:sub>
+            <m:r>
+              <w:rPr>
+                <w:rFonts w:ascii="Cambria Math" w:hAnsi="Cambria Math"/>
+                <w:sz w:val="32"/>
+                <w:szCs w:val="24"/>
+              </w:rPr>
+              <m:t>i,j</m:t>
+            </m:r>
+          </m:sub>
+        </m:sSub>
+        <m:r>
+          <w:rPr>
+            <w:rFonts w:ascii="Cambria Math" w:hAnsi="Cambria Math"/>
+            <w:sz w:val="32"/>
+            <w:szCs w:val="24"/>
+          </w:rPr>
+          <m:t>*</m:t>
+        </m:r>
+        <m:sSup>
+          <m:sSupPr>
+            <m:ctrlPr>
+              <w:rPr>
+                <w:rFonts w:ascii="Cambria Math" w:hAnsi="Cambria Math"/>
+                <w:i/>
+                <w:sz w:val="32"/>
+                <w:szCs w:val="24"/>
+              </w:rPr>
+            </m:ctrlPr>
+          </m:sSupPr>
+          <m:e>
+            <m:r>
+              <w:rPr>
+                <w:rFonts w:ascii="Cambria Math" w:hAnsi="Cambria Math"/>
+                <w:sz w:val="32"/>
+                <w:szCs w:val="24"/>
+              </w:rPr>
+              <m:t>h</m:t>
+            </m:r>
+          </m:e>
+          <m:sup>
+            <m:r>
+              <w:rPr>
+                <w:rFonts w:ascii="Cambria Math" w:hAnsi="Cambria Math"/>
+                <w:sz w:val="32"/>
+                <w:szCs w:val="24"/>
+              </w:rPr>
+              <m:t>2</m:t>
+            </m:r>
+          </m:sup>
+        </m:sSup>
+      </m:oMath>
+      <w:r>
+        <w:rPr>
+          <w:rFonts w:eastAsiaTheme="minorEastAsia"/>
+          <w:sz w:val="32"/>
+          <w:szCs w:val="24"/>
+        </w:rPr>
+        <w:t>)</w:t>
+      </w:r>
+    </w:p>
+    <w:p>
+      <w:bookmarkStart w:id="0" w:name="_GoBack"/>
+      <w:bookmarkEnd w:id="0"/>
+    </w:p>
+    <w:p/>
     <w:p>
       <w:pPr>
         <w:pStyle w:val="Heading1"/>
@@ -1538,21 +2242,21 @@
     <w:p>
       <w:pPr>
         <w:rPr>
-          <w:rFonts w:ascii="Times New Roman" w:hAnsi="Times New Roman" w:cs="Times New Roman"/>
-        </w:rPr>
-      </w:pPr>
-    </w:p>
-    <w:p>
-      <w:pPr>
-        <w:rPr>
-          <w:rFonts w:ascii="Times New Roman" w:hAnsi="Times New Roman" w:cs="Times New Roman"/>
-        </w:rPr>
-      </w:pPr>
-    </w:p>
-    <w:p>
-      <w:pPr>
-        <w:rPr>
-          <w:rFonts w:ascii="Times New Roman" w:hAnsi="Times New Roman" w:cs="Times New Roman"/>
+          <w:rFonts w:cs="Times New Roman"/>
+        </w:rPr>
+      </w:pPr>
+    </w:p>
+    <w:p>
+      <w:pPr>
+        <w:rPr>
+          <w:rFonts w:cs="Times New Roman"/>
+        </w:rPr>
+      </w:pPr>
+    </w:p>
+    <w:p>
+      <w:pPr>
+        <w:rPr>
+          <w:rFonts w:cs="Times New Roman"/>
         </w:rPr>
       </w:pPr>
     </w:p>
@@ -2056,6 +2760,11 @@
   <w:style w:type="paragraph" w:default="1" w:styleId="Normal">
     <w:name w:val="Normal"/>
     <w:qFormat/>
+    <w:rsid w:val="007F2C6E"/>
+    <w:rPr>
+      <w:rFonts w:ascii="Times New Roman" w:hAnsi="Times New Roman"/>
+      <w:sz w:val="24"/>
+    </w:rPr>
   </w:style>
   <w:style w:type="paragraph" w:styleId="Heading1">
     <w:name w:val="heading 1"/>
@@ -2072,7 +2781,7 @@
       <w:outlineLvl w:val="0"/>
     </w:pPr>
     <w:rPr>
-      <w:rFonts w:ascii="Times New Roman" w:eastAsiaTheme="majorEastAsia" w:hAnsi="Times New Roman" w:cstheme="majorBidi"/>
+      <w:rFonts w:eastAsiaTheme="majorEastAsia" w:cstheme="majorBidi"/>
       <w:b/>
       <w:sz w:val="32"/>
       <w:szCs w:val="32"/>
@@ -2246,8 +2955,7 @@
       <w:spacing w:before="100" w:beforeAutospacing="1" w:after="100" w:afterAutospacing="1" w:line="240" w:lineRule="auto"/>
     </w:pPr>
     <w:rPr>
-      <w:rFonts w:ascii="Times New Roman" w:eastAsiaTheme="minorEastAsia" w:hAnsi="Times New Roman" w:cs="Times New Roman"/>
-      <w:sz w:val="24"/>
+      <w:rFonts w:eastAsiaTheme="minorEastAsia" w:cs="Times New Roman"/>
       <w:szCs w:val="24"/>
     </w:rPr>
   </w:style>

</xml_diff>